<commit_message>
ajout cryptage mdp et mdp teach et rapport a jour
</commit_message>
<xml_diff>
--- a/[JEE]Rapport.docx
+++ b/[JEE]Rapport.docx
@@ -325,8 +325,6 @@
     </w:p>
     <w:p/>
     <w:p/>
-    <w:bookmarkStart w:id="0" w:name="_GoBack"/>
-    <w:bookmarkEnd w:id="0"/>
     <w:p>
       <w:pPr>
         <w:pStyle w:val="TM1"/>
@@ -1025,12 +1023,12 @@
       <w:pPr>
         <w:pStyle w:val="Citationintense"/>
       </w:pPr>
-      <w:bookmarkStart w:id="1" w:name="_Toc385557286"/>
+      <w:bookmarkStart w:id="0" w:name="_Toc385557286"/>
       <w:r>
         <w:lastRenderedPageBreak/>
         <w:t>Introduction</w:t>
       </w:r>
-      <w:bookmarkEnd w:id="1"/>
+      <w:bookmarkEnd w:id="0"/>
     </w:p>
     <w:p>
       <w:pPr>
@@ -1071,14 +1069,14 @@
           <w:i w:val="0"/>
         </w:rPr>
       </w:pPr>
-      <w:bookmarkStart w:id="2" w:name="_Toc385557287"/>
+      <w:bookmarkStart w:id="1" w:name="_Toc385557287"/>
       <w:r>
         <w:rPr>
           <w:i w:val="0"/>
         </w:rPr>
         <w:t>I – Installation et environnement</w:t>
       </w:r>
-      <w:bookmarkEnd w:id="2"/>
+      <w:bookmarkEnd w:id="1"/>
     </w:p>
     <w:p>
       <w:pPr>
@@ -1194,7 +1192,7 @@
           <w:i w:val="0"/>
         </w:rPr>
       </w:pPr>
-      <w:bookmarkStart w:id="3" w:name="_Toc385557288"/>
+      <w:bookmarkStart w:id="2" w:name="_Toc385557288"/>
       <w:r>
         <w:rPr>
           <w:i w:val="0"/>
@@ -1207,7 +1205,7 @@
         </w:rPr>
         <w:t>Conception et modélisation</w:t>
       </w:r>
-      <w:bookmarkEnd w:id="3"/>
+      <w:bookmarkEnd w:id="2"/>
     </w:p>
     <w:p>
       <w:pPr>
@@ -1517,7 +1515,7 @@
           <w:i w:val="0"/>
         </w:rPr>
       </w:pPr>
-      <w:bookmarkStart w:id="4" w:name="_Toc385557289"/>
+      <w:bookmarkStart w:id="3" w:name="_Toc385557289"/>
       <w:r>
         <w:rPr>
           <w:i w:val="0"/>
@@ -1542,7 +1540,7 @@
         </w:rPr>
         <w:t>Déploiement sur une base MySQL locale</w:t>
       </w:r>
-      <w:bookmarkEnd w:id="4"/>
+      <w:bookmarkEnd w:id="3"/>
       <w:r>
         <w:rPr>
           <w:i w:val="0"/>
@@ -1632,7 +1630,7 @@
           <w:i w:val="0"/>
         </w:rPr>
       </w:pPr>
-      <w:bookmarkStart w:id="5" w:name="_Toc385557290"/>
+      <w:bookmarkStart w:id="4" w:name="_Toc385557290"/>
       <w:r>
         <w:rPr>
           <w:i w:val="0"/>
@@ -1658,7 +1656,7 @@
         </w:rPr>
         <w:t>distante préconfigurée</w:t>
       </w:r>
-      <w:bookmarkEnd w:id="5"/>
+      <w:bookmarkEnd w:id="4"/>
       <w:r>
         <w:rPr>
           <w:i w:val="0"/>
@@ -1712,7 +1710,7 @@
           <w:i w:val="0"/>
         </w:rPr>
       </w:pPr>
-      <w:bookmarkStart w:id="6" w:name="_Toc385557291"/>
+      <w:bookmarkStart w:id="5" w:name="_Toc385557291"/>
       <w:r>
         <w:rPr>
           <w:i w:val="0"/>
@@ -1731,28 +1729,63 @@
         </w:rPr>
         <w:t>Tests</w:t>
       </w:r>
+      <w:bookmarkEnd w:id="5"/>
+      <w:r>
+        <w:rPr>
+          <w:i w:val="0"/>
+        </w:rPr>
+        <w:t xml:space="preserve"> </w:t>
+      </w:r>
+      <w:r>
+        <w:rPr>
+          <w:i w:val="0"/>
+        </w:rPr>
+        <w:t>&amp; jeu de données</w:t>
+      </w:r>
+    </w:p>
+    <w:p>
+      <w:r>
+        <w:t>Dans le cadre des tests réalisé pour rendre compte de la robustesse de notre application, nous avons</w:t>
+      </w:r>
+      <w:r>
+        <w:t xml:space="preserve"> mis en place des tests unitaire sur la partie modèle de notre application. </w:t>
+      </w:r>
+    </w:p>
+    <w:p>
+      <w:r>
+        <w:t>De plus, nous avons mis en place des tests d’intégration croisé à la fin de nos développement qui nous ont permis de trouver et de corriger certains bugs mineurs.</w:t>
+      </w:r>
+    </w:p>
+    <w:p>
+      <w:r>
+        <w:t xml:space="preserve">Après déploiement de l’application, </w:t>
+      </w:r>
+      <w:r>
+        <w:t>un jeu de données est présent sur la base. En ce qui concerne les utilisateurs, le mot de passe affecté à chacun correspond à la colonne « </w:t>
+      </w:r>
+      <w:proofErr w:type="spellStart"/>
+      <w:r>
+        <w:t>name</w:t>
+      </w:r>
+      <w:proofErr w:type="spellEnd"/>
+      <w:r>
+        <w:t xml:space="preserve"> » de la table utilisateur, sans majuscules. </w:t>
+      </w:r>
+    </w:p>
+    <w:p>
+      <w:r>
+        <w:t xml:space="preserve">Le mot de passe « Enseignant » permettant l’inscription d’un enseignant est le suivant : </w:t>
+      </w:r>
+      <w:proofErr w:type="spellStart"/>
+      <w:r>
+        <w:t>passTeach</w:t>
+      </w:r>
+      <w:proofErr w:type="spellEnd"/>
+    </w:p>
+    <w:p>
+      <w:bookmarkStart w:id="6" w:name="_GoBack"/>
       <w:bookmarkEnd w:id="6"/>
-      <w:r>
-        <w:rPr>
-          <w:i w:val="0"/>
-        </w:rPr>
-        <w:t xml:space="preserve"> </w:t>
-      </w:r>
-    </w:p>
-    <w:p>
-      <w:r>
-        <w:t>Dans le cadre des tests réalisé pour rendre compte de la robustesse de notre application, nous avons</w:t>
-      </w:r>
-      <w:r>
-        <w:t xml:space="preserve"> mis en place des tests unitaire sur la partie modèle de notre application. </w:t>
-      </w:r>
-    </w:p>
-    <w:p>
-      <w:r>
-        <w:t>De plus, nous avons mis en place des tests d’intégration croisé à la fin de nos développement qui nous ont permis de trouver et de corriger certains bugs mineurs.</w:t>
-      </w:r>
-    </w:p>
-    <w:p/>
+    </w:p>
     <w:p>
       <w:pPr>
         <w:pStyle w:val="Citationintense"/>
@@ -1845,6 +1878,74 @@
       <w:proofErr w:type="spellEnd"/>
       <w:r>
         <w:t>) pour que ces derniers puissent s’inscrire et disposer directement des droits administrateur.</w:t>
+      </w:r>
+    </w:p>
+    <w:p>
+      <w:r>
+        <w:lastRenderedPageBreak/>
+        <w:t>Nous avons également mis un système de cryptage (ou plutôt de hachage en MD5) des mots de passe.</w:t>
+      </w:r>
+    </w:p>
+    <w:p>
+      <w:r>
+        <w:t xml:space="preserve">En ce qui concerne l’aspect recherche du calendrier, il est possible d’obtenir trois affichages différents : </w:t>
+      </w:r>
+    </w:p>
+    <w:p>
+      <w:pPr>
+        <w:pStyle w:val="Paragraphedeliste"/>
+        <w:numPr>
+          <w:ilvl w:val="0"/>
+          <w:numId w:val="6"/>
+        </w:numPr>
+      </w:pPr>
+      <w:r>
+        <w:t>Affichage normal</w:t>
+      </w:r>
+    </w:p>
+    <w:p>
+      <w:pPr>
+        <w:pStyle w:val="Paragraphedeliste"/>
+        <w:numPr>
+          <w:ilvl w:val="0"/>
+          <w:numId w:val="6"/>
+        </w:numPr>
+      </w:pPr>
+      <w:r>
+        <w:t>Affichage Compacté</w:t>
+      </w:r>
+    </w:p>
+    <w:p>
+      <w:pPr>
+        <w:pStyle w:val="Paragraphedeliste"/>
+        <w:numPr>
+          <w:ilvl w:val="0"/>
+          <w:numId w:val="6"/>
+        </w:numPr>
+      </w:pPr>
+      <w:r>
+        <w:t>Affichage résumé</w:t>
+      </w:r>
+    </w:p>
+    <w:p>
+      <w:r>
+        <w:t xml:space="preserve">De plus, nous avons mis en place différentes recherches : il est possible de filtrer les horaires selon les groupes, les dates mais également les salles pour visualiser les quels sont disponibles. </w:t>
+      </w:r>
+    </w:p>
+    <w:p>
+      <w:r>
+        <w:t xml:space="preserve">En ce qui concerne les groupes, nous avons mise en place un groupe spécial nommé « Etudiant ». Si </w:t>
+      </w:r>
+      <w:proofErr w:type="gramStart"/>
+      <w:r>
+        <w:t>une</w:t>
+      </w:r>
+      <w:proofErr w:type="gramEnd"/>
+      <w:r>
+        <w:t xml:space="preserve"> horaire est affecté à l’emplois du temps de ce groupe, elle est affecté à tous les groupes qui ne sont pas « Enseignant ». Ce qui permet, par exemple, d’ajouter un horaire à tous les étudiants (conférence, etc…)</w:t>
+      </w:r>
+      <w:r>
+        <w:t>.</w:t>
       </w:r>
     </w:p>
     <w:p/>
@@ -1921,7 +2022,6 @@
         <w:spacing w:after="0"/>
       </w:pPr>
       <w:r>
-        <w:lastRenderedPageBreak/>
         <w:t>Se connecter</w:t>
       </w:r>
     </w:p>
@@ -2192,6 +2292,7 @@
         <w:spacing w:after="0"/>
       </w:pPr>
       <w:r>
+        <w:lastRenderedPageBreak/>
         <w:t xml:space="preserve">Choisir le groupe </w:t>
       </w:r>
       <w:r>
@@ -2513,7 +2614,7 @@
               <w:bCs/>
               <w:noProof/>
             </w:rPr>
-            <w:t>1</w:t>
+            <w:t>7</w:t>
           </w:r>
           <w:r>
             <w:rPr>
@@ -3143,6 +3244,118 @@
     </w:lvl>
   </w:abstractNum>
   <w:abstractNum w:abstractNumId="4">
+    <w:nsid w:val="33E46E09"/>
+    <w:multiLevelType w:val="hybridMultilevel"/>
+    <w:tmpl w:val="77F6BA30"/>
+    <w:lvl w:ilvl="0" w:tplc="C0D65258">
+      <w:numFmt w:val="bullet"/>
+      <w:lvlText w:val="-"/>
+      <w:lvlJc w:val="left"/>
+      <w:pPr>
+        <w:ind w:left="720" w:hanging="360"/>
+      </w:pPr>
+      <w:rPr>
+        <w:rFonts w:ascii="Calibri" w:eastAsiaTheme="minorHAnsi" w:hAnsi="Calibri" w:cstheme="minorBidi" w:hint="default"/>
+      </w:rPr>
+    </w:lvl>
+    <w:lvl w:ilvl="1" w:tplc="040C0003" w:tentative="1">
+      <w:start w:val="1"/>
+      <w:numFmt w:val="bullet"/>
+      <w:lvlText w:val="o"/>
+      <w:lvlJc w:val="left"/>
+      <w:pPr>
+        <w:ind w:left="1440" w:hanging="360"/>
+      </w:pPr>
+      <w:rPr>
+        <w:rFonts w:ascii="Courier New" w:hAnsi="Courier New" w:cs="Courier New" w:hint="default"/>
+      </w:rPr>
+    </w:lvl>
+    <w:lvl w:ilvl="2" w:tplc="040C0005" w:tentative="1">
+      <w:start w:val="1"/>
+      <w:numFmt w:val="bullet"/>
+      <w:lvlText w:val=""/>
+      <w:lvlJc w:val="left"/>
+      <w:pPr>
+        <w:ind w:left="2160" w:hanging="360"/>
+      </w:pPr>
+      <w:rPr>
+        <w:rFonts w:ascii="Wingdings" w:hAnsi="Wingdings" w:hint="default"/>
+      </w:rPr>
+    </w:lvl>
+    <w:lvl w:ilvl="3" w:tplc="040C0001" w:tentative="1">
+      <w:start w:val="1"/>
+      <w:numFmt w:val="bullet"/>
+      <w:lvlText w:val=""/>
+      <w:lvlJc w:val="left"/>
+      <w:pPr>
+        <w:ind w:left="2880" w:hanging="360"/>
+      </w:pPr>
+      <w:rPr>
+        <w:rFonts w:ascii="Symbol" w:hAnsi="Symbol" w:hint="default"/>
+      </w:rPr>
+    </w:lvl>
+    <w:lvl w:ilvl="4" w:tplc="040C0003" w:tentative="1">
+      <w:start w:val="1"/>
+      <w:numFmt w:val="bullet"/>
+      <w:lvlText w:val="o"/>
+      <w:lvlJc w:val="left"/>
+      <w:pPr>
+        <w:ind w:left="3600" w:hanging="360"/>
+      </w:pPr>
+      <w:rPr>
+        <w:rFonts w:ascii="Courier New" w:hAnsi="Courier New" w:cs="Courier New" w:hint="default"/>
+      </w:rPr>
+    </w:lvl>
+    <w:lvl w:ilvl="5" w:tplc="040C0005" w:tentative="1">
+      <w:start w:val="1"/>
+      <w:numFmt w:val="bullet"/>
+      <w:lvlText w:val=""/>
+      <w:lvlJc w:val="left"/>
+      <w:pPr>
+        <w:ind w:left="4320" w:hanging="360"/>
+      </w:pPr>
+      <w:rPr>
+        <w:rFonts w:ascii="Wingdings" w:hAnsi="Wingdings" w:hint="default"/>
+      </w:rPr>
+    </w:lvl>
+    <w:lvl w:ilvl="6" w:tplc="040C0001" w:tentative="1">
+      <w:start w:val="1"/>
+      <w:numFmt w:val="bullet"/>
+      <w:lvlText w:val=""/>
+      <w:lvlJc w:val="left"/>
+      <w:pPr>
+        <w:ind w:left="5040" w:hanging="360"/>
+      </w:pPr>
+      <w:rPr>
+        <w:rFonts w:ascii="Symbol" w:hAnsi="Symbol" w:hint="default"/>
+      </w:rPr>
+    </w:lvl>
+    <w:lvl w:ilvl="7" w:tplc="040C0003" w:tentative="1">
+      <w:start w:val="1"/>
+      <w:numFmt w:val="bullet"/>
+      <w:lvlText w:val="o"/>
+      <w:lvlJc w:val="left"/>
+      <w:pPr>
+        <w:ind w:left="5760" w:hanging="360"/>
+      </w:pPr>
+      <w:rPr>
+        <w:rFonts w:ascii="Courier New" w:hAnsi="Courier New" w:cs="Courier New" w:hint="default"/>
+      </w:rPr>
+    </w:lvl>
+    <w:lvl w:ilvl="8" w:tplc="040C0005" w:tentative="1">
+      <w:start w:val="1"/>
+      <w:numFmt w:val="bullet"/>
+      <w:lvlText w:val=""/>
+      <w:lvlJc w:val="left"/>
+      <w:pPr>
+        <w:ind w:left="6480" w:hanging="360"/>
+      </w:pPr>
+      <w:rPr>
+        <w:rFonts w:ascii="Wingdings" w:hAnsi="Wingdings" w:hint="default"/>
+      </w:rPr>
+    </w:lvl>
+  </w:abstractNum>
+  <w:abstractNum w:abstractNumId="5">
     <w:nsid w:val="365F1419"/>
     <w:multiLevelType w:val="hybridMultilevel"/>
     <w:tmpl w:val="919CA0CA"/>
@@ -3265,10 +3478,13 @@
     <w:abstractNumId w:val="1"/>
   </w:num>
   <w:num w:numId="4">
-    <w:abstractNumId w:val="4"/>
+    <w:abstractNumId w:val="5"/>
   </w:num>
   <w:num w:numId="5">
     <w:abstractNumId w:val="2"/>
+  </w:num>
+  <w:num w:numId="6">
+    <w:abstractNumId w:val="4"/>
   </w:num>
 </w:numbering>
 </file>
@@ -4745,7 +4961,7 @@
 </file>
 
 <file path=customXml/itemProps1.xml><?xml version="1.0" encoding="utf-8"?>
-<ds:datastoreItem xmlns:ds="http://schemas.openxmlformats.org/officeDocument/2006/customXml" ds:itemID="{0077984E-3B2A-4483-9737-099300DF63FC}">
+<ds:datastoreItem xmlns:ds="http://schemas.openxmlformats.org/officeDocument/2006/customXml" ds:itemID="{547C07AD-3B96-41E9-A751-96A83EC22F9A}">
   <ds:schemaRefs>
     <ds:schemaRef ds:uri="http://schemas.openxmlformats.org/officeDocument/2006/bibliography"/>
   </ds:schemaRefs>

</xml_diff>